<commit_message>
cap nhap md + CSDL + giao dien form
</commit_message>
<xml_diff>
--- a/LeTranMinhHuy_BaoCao.docx
+++ b/LeTranMinhHuy_BaoCao.docx
@@ -227,18 +227,9 @@
         <w:jc w:val="center"/>
         <w:rPr>
           <w:b/>
-          <w:sz w:val="44"/>
-          <w:szCs w:val="44"/>
-        </w:rPr>
-      </w:pPr>
-      <w:r>
-        <w:rPr>
-          <w:b/>
-          <w:sz w:val="44"/>
-          <w:szCs w:val="44"/>
-        </w:rPr>
-        <w:t>BÀI TẬP GIỮA KÌ</w:t>
-      </w:r>
+          <w:szCs w:val="28"/>
+        </w:rPr>
+      </w:pPr>
     </w:p>
     <w:p>
       <w:pPr>
@@ -249,23 +240,21 @@
           <w:szCs w:val="40"/>
         </w:rPr>
       </w:pPr>
-    </w:p>
-    <w:p>
-      <w:pPr>
-        <w:jc w:val="center"/>
+      <w:r>
         <w:rPr>
           <w:b/>
           <w:sz w:val="40"/>
           <w:szCs w:val="40"/>
         </w:rPr>
-      </w:pPr>
+        <w:t xml:space="preserve">BÁO CÁO </w:t>
+      </w:r>
       <w:r>
         <w:rPr>
           <w:b/>
           <w:sz w:val="40"/>
           <w:szCs w:val="40"/>
         </w:rPr>
-        <w:t xml:space="preserve">BÁO CÁO </w:t>
+        <w:t xml:space="preserve">JAVA </w:t>
       </w:r>
       <w:r>
         <w:rPr>
@@ -273,14 +262,6 @@
           <w:sz w:val="40"/>
           <w:szCs w:val="40"/>
         </w:rPr>
-        <w:t xml:space="preserve">JAVA </w:t>
-      </w:r>
-      <w:r>
-        <w:rPr>
-          <w:b/>
-          <w:sz w:val="40"/>
-          <w:szCs w:val="40"/>
-        </w:rPr>
         <w:t>NÂNG CAO</w:t>
       </w:r>
     </w:p>
@@ -299,6 +280,24 @@
         </w:rPr>
         <w:tab/>
       </w:r>
+    </w:p>
+    <w:p>
+      <w:pPr>
+        <w:jc w:val="center"/>
+        <w:rPr>
+          <w:b/>
+          <w:szCs w:val="28"/>
+        </w:rPr>
+      </w:pPr>
+    </w:p>
+    <w:p>
+      <w:pPr>
+        <w:jc w:val="center"/>
+        <w:rPr>
+          <w:b/>
+          <w:szCs w:val="28"/>
+        </w:rPr>
+      </w:pPr>
     </w:p>
     <w:p>
       <w:pPr>
@@ -308,83 +307,33 @@
         <w:spacing w:before="120" w:after="120"/>
         <w:jc w:val="center"/>
         <w:rPr>
+          <w:b/>
+          <w:szCs w:val="36"/>
+        </w:rPr>
+      </w:pPr>
+      <w:r>
+        <w:rPr>
+          <w:b/>
+          <w:szCs w:val="36"/>
+        </w:rPr>
+        <w:t>ĐỀ TÀI</w:t>
+      </w:r>
+    </w:p>
+    <w:p>
+      <w:pPr>
+        <w:jc w:val="center"/>
+        <w:rPr>
+          <w:b/>
+          <w:szCs w:val="28"/>
+        </w:rPr>
+      </w:pPr>
+      <w:r>
+        <w:rPr>
+          <w:b/>
           <w:sz w:val="36"/>
           <w:szCs w:val="36"/>
         </w:rPr>
-      </w:pPr>
-      <w:r>
-        <w:rPr>
-          <w:b/>
-          <w:sz w:val="36"/>
-          <w:szCs w:val="36"/>
-          <w:u w:val="single"/>
-        </w:rPr>
-        <w:t>Đề tài</w:t>
-      </w:r>
-      <w:r>
-        <w:rPr>
-          <w:b/>
-          <w:sz w:val="36"/>
-          <w:szCs w:val="36"/>
-          <w:u w:val="single"/>
-        </w:rPr>
-        <w:t>:</w:t>
-      </w:r>
-      <w:r>
-        <w:rPr>
-          <w:b/>
-          <w:sz w:val="36"/>
-          <w:szCs w:val="36"/>
-        </w:rPr>
-        <w:t xml:space="preserve">   </w:t>
-      </w:r>
-      <w:r>
-        <w:rPr>
-          <w:sz w:val="36"/>
-          <w:szCs w:val="36"/>
-        </w:rPr>
-        <w:t xml:space="preserve"> </w:t>
-      </w:r>
-      <w:r>
-        <w:rPr>
-          <w:sz w:val="36"/>
-          <w:szCs w:val="36"/>
-        </w:rPr>
-        <w:t xml:space="preserve">Xây dựng </w:t>
-      </w:r>
-      <w:r>
-        <w:rPr>
-          <w:sz w:val="36"/>
-          <w:szCs w:val="36"/>
-        </w:rPr>
-        <w:t>App Quả</w:t>
-      </w:r>
-      <w:r>
-        <w:rPr>
-          <w:sz w:val="36"/>
-          <w:szCs w:val="36"/>
-        </w:rPr>
-        <w:t>n</w:t>
-      </w:r>
-      <w:r>
-        <w:rPr>
-          <w:sz w:val="36"/>
-          <w:szCs w:val="36"/>
-        </w:rPr>
-        <w:t xml:space="preserve"> lý tín chỉ</w:t>
-      </w:r>
-    </w:p>
-    <w:p>
-      <w:pPr>
-        <w:rPr>
-          <w:szCs w:val="28"/>
-        </w:rPr>
-      </w:pPr>
-      <w:r>
-        <w:rPr>
-          <w:szCs w:val="28"/>
-        </w:rPr>
-        <w:tab/>
+        <w:t>QUẢN LÝ TÍN CHỈ SINH VIÊN</w:t>
       </w:r>
     </w:p>
     <w:p>
@@ -396,6 +345,8 @@
           <w:szCs w:val="28"/>
         </w:rPr>
       </w:pPr>
+      <w:bookmarkStart w:id="0" w:name="_GoBack"/>
+      <w:bookmarkEnd w:id="0"/>
     </w:p>
     <w:p>
       <w:pPr>
@@ -814,8 +765,6 @@
         </w:rPr>
         <w:t>c quyền user</w:t>
       </w:r>
-      <w:bookmarkStart w:id="0" w:name="_GoBack"/>
-      <w:bookmarkEnd w:id="0"/>
     </w:p>
     <w:p>
       <w:pPr>

</xml_diff>